<commit_message>
Update Documents/Báo cáo - An.docx
</commit_message>
<xml_diff>
--- a/Documents/Báo cáo - An.docx
+++ b/Documents/Báo cáo - An.docx
@@ -563,22 +563,7 @@
           <w:szCs w:val="26"/>
         </w:rPr>
         <w:tab/>
-      </w:r>
-      <w:r>
-        <w:rPr>
-          <w:i/>
-          <w:sz w:val="26"/>
-          <w:szCs w:val="26"/>
-        </w:rPr>
-        <w:t>Chúng e</w:t>
-      </w:r>
-      <w:r>
-        <w:rPr>
-          <w:i/>
-          <w:sz w:val="26"/>
-          <w:szCs w:val="26"/>
-        </w:rPr>
-        <w:t xml:space="preserve">m cũng xin chân thành cảm ơn các quý thầy cô trong khoa Công Nghệ Thông Tin đã giúp đỡ hỗ trợ kiến thức cũng như giải đáp thắc mắc của em. Cùng với đó, </w:t>
+        <w:t xml:space="preserve">Cùng với đó, </w:t>
       </w:r>
       <w:r>
         <w:rPr>
@@ -646,7 +631,23 @@
           <w:sz w:val="26"/>
           <w:szCs w:val="26"/>
         </w:rPr>
-        <w:t xml:space="preserve"> tuần. Khoãng thời gian có hạn, cùng với kiến thức còn hạn chế và còn nhiều bỡ ngỡ khác do đó thiếu sót là điều không thể tránh khỏi nên em rất mong nhận được những ý kiến đóng góp quý báo của các quý Thầy Cô để kiến thức của</w:t>
+        <w:t xml:space="preserve"> tuần. Khoãng thời gian có hạn, cùng với kiến thức còn hạn chế và còn nhiều bỡ ngỡ khác do đó thiếu sót là điều không thể tránh khỏi nên em rất mong nhận được những ý kiến đóng góp quý bá</w:t>
+      </w:r>
+      <w:r>
+        <w:rPr>
+          <w:i/>
+          <w:sz w:val="26"/>
+          <w:szCs w:val="26"/>
+        </w:rPr>
+        <w:t>u</w:t>
+      </w:r>
+      <w:r>
+        <w:rPr>
+          <w:i/>
+          <w:sz w:val="26"/>
+          <w:szCs w:val="26"/>
+        </w:rPr>
+        <w:t xml:space="preserve"> của Thầy để kiến thức của</w:t>
       </w:r>
       <w:r>
         <w:rPr>
@@ -825,6 +826,25 @@
       </w:r>
     </w:p>
     <w:p/>
+    <w:p>
+      <w:pPr>
+        <w:jc w:val="center"/>
+        <w:rPr>
+          <w:sz w:val="36"/>
+          <w:szCs w:val="36"/>
+        </w:rPr>
+      </w:pPr>
+      <w:bookmarkStart w:id="1" w:name="_Toc438545396"/>
+    </w:p>
+    <w:p>
+      <w:pPr>
+        <w:jc w:val="center"/>
+        <w:rPr>
+          <w:sz w:val="36"/>
+          <w:szCs w:val="36"/>
+        </w:rPr>
+      </w:pPr>
+    </w:p>
     <w:p>
       <w:pPr>
         <w:jc w:val="center"/>
@@ -834,7 +854,6 @@
           <w:szCs w:val="36"/>
         </w:rPr>
       </w:pPr>
-      <w:bookmarkStart w:id="1" w:name="_Toc438545396"/>
       <w:r>
         <w:rPr>
           <w:sz w:val="36"/>
@@ -1848,7 +1867,7 @@
           <w:sz w:val="26"/>
           <w:szCs w:val="26"/>
         </w:rPr>
-        <w:t>Trang</w:t>
+        <w:tab/>
       </w:r>
       <w:r>
         <w:rPr>
@@ -1856,7 +1875,7 @@
           <w:sz w:val="36"/>
           <w:szCs w:val="36"/>
         </w:rPr>
-        <w:t xml:space="preserve">                                                                                                 </w:t>
+        <w:t xml:space="preserve">                                                                                                </w:t>
       </w:r>
     </w:p>
     <w:p>
@@ -3024,14 +3043,6 @@
     </w:tbl>
     <w:p/>
     <w:p/>
-    <w:p/>
-    <w:p/>
-    <w:p/>
-    <w:p/>
-    <w:p/>
-    <w:p/>
-    <w:p/>
-    <w:p/>
     <w:p>
       <w:r>
         <w:t>Các phương thức trong lớp database</w:t>
@@ -3515,11 +3526,7 @@
           </w:tcPr>
           <w:p>
             <w:r>
-              <w:t xml:space="preserve">Giá trị trong </w:t>
-            </w:r>
-            <w:r>
-              <w:lastRenderedPageBreak/>
-              <w:t>filePath</w:t>
+              <w:t>Giá trị trong filePath</w:t>
             </w:r>
           </w:p>
         </w:tc>
@@ -3529,12 +3536,7 @@
           </w:tcPr>
           <w:p>
             <w:r>
-              <w:lastRenderedPageBreak/>
-              <w:t xml:space="preserve">Input một element , </w:t>
-            </w:r>
-            <w:r>
-              <w:lastRenderedPageBreak/>
-              <w:t>output giá trị của element</w:t>
+              <w:t>Input một element , output giá trị của element</w:t>
             </w:r>
           </w:p>
         </w:tc>
@@ -3544,7 +3546,6 @@
           </w:tcPr>
           <w:p>
             <w:r>
-              <w:lastRenderedPageBreak/>
               <w:t>Database ( 36 ,66)</w:t>
             </w:r>
           </w:p>
@@ -3925,7 +3926,6 @@
           </w:tcPr>
           <w:p>
             <w:r>
-              <w:lastRenderedPageBreak/>
               <w:t>4</w:t>
             </w:r>
           </w:p>
@@ -4602,7 +4602,6 @@
           </w:tcPr>
           <w:p>
             <w:r>
-              <w:lastRenderedPageBreak/>
               <w:t>6</w:t>
             </w:r>
           </w:p>
@@ -4815,7 +4814,11 @@
           </w:tcPr>
           <w:p>
             <w:r>
-              <w:t>Vị trí của client trong thread</w:t>
+              <w:t xml:space="preserve">Vị trí của client </w:t>
+            </w:r>
+            <w:r>
+              <w:lastRenderedPageBreak/>
+              <w:t>trong thread</w:t>
             </w:r>
           </w:p>
         </w:tc>
@@ -4825,7 +4828,12 @@
           </w:tcPr>
           <w:p>
             <w:r>
-              <w:t>If(client[i].username.equal(urs)) thì trả về giá trị của client</w:t>
+              <w:lastRenderedPageBreak/>
+              <w:t xml:space="preserve">If(client[i].username.equal(urs)) thì trả về </w:t>
+            </w:r>
+            <w:r>
+              <w:lastRenderedPageBreak/>
+              <w:t>giá trị của client</w:t>
             </w:r>
           </w:p>
         </w:tc>
@@ -4835,6 +4843,7 @@
           </w:tcPr>
           <w:p>
             <w:r>
+              <w:lastRenderedPageBreak/>
               <w:t>SocketServer(172,</w:t>
             </w:r>
           </w:p>
@@ -4845,6 +4854,7 @@
           </w:p>
           <w:p>
             <w:r>
+              <w:lastRenderedPageBreak/>
               <w:t>222,227,</w:t>
             </w:r>
           </w:p>
@@ -4862,6 +4872,7 @@
           </w:tcPr>
           <w:p>
             <w:r>
+              <w:lastRenderedPageBreak/>
               <w:t>9</w:t>
             </w:r>
           </w:p>
@@ -5036,8 +5047,16 @@
     <w:p/>
     <w:p/>
     <w:p/>
-    <w:p>
-      <w:r>
+    <w:p/>
+    <w:p/>
+    <w:p/>
+    <w:p>
+      <w:bookmarkStart w:id="5" w:name="_GoBack"/>
+      <w:bookmarkEnd w:id="5"/>
+    </w:p>
+    <w:p>
+      <w:r>
+        <w:lastRenderedPageBreak/>
         <w:t>Các phương thức trong lớp ServerFrame</w:t>
       </w:r>
     </w:p>
@@ -5434,11 +5453,7 @@
           </w:p>
           <w:p>
             <w:r>
-              <w:t xml:space="preserve">Else{server = new </w:t>
-            </w:r>
-            <w:r>
-              <w:lastRenderedPageBreak/>
-              <w:t>SocketServer(this,port)}</w:t>
+              <w:t>Else{server = new SocketServer(this,port)}</w:t>
             </w:r>
           </w:p>
         </w:tc>
@@ -5448,7 +5463,6 @@
           </w:tcPr>
           <w:p>
             <w:r>
-              <w:lastRenderedPageBreak/>
               <w:t>SocketServer(98,132)</w:t>
             </w:r>
           </w:p>
@@ -5667,13 +5681,7 @@
         <w:spacing w:line="360" w:lineRule="auto"/>
       </w:pPr>
       <w:r>
-        <w:t xml:space="preserve">Đồ án đã được hoàn thành được </w:t>
-      </w:r>
-      <w:r>
-        <w:t>9</w:t>
-      </w:r>
-      <w:r>
-        <w:t xml:space="preserve">0% mục tiêu đề ra. </w:t>
+        <w:t xml:space="preserve">Đồ án đã được hoàn thành được 90% mục tiêu đề ra. </w:t>
       </w:r>
     </w:p>
     <w:p>
@@ -5725,21 +5733,13 @@
       <w:r>
         <w:t>.</w:t>
       </w:r>
-      <w:bookmarkStart w:id="5" w:name="_GoBack"/>
-      <w:bookmarkEnd w:id="5"/>
     </w:p>
     <w:p>
       <w:pPr>
         <w:spacing w:line="360" w:lineRule="auto"/>
       </w:pPr>
       <w:r>
-        <w:t xml:space="preserve">Ưu điểm: </w:t>
-      </w:r>
-      <w:r>
-        <w:t>T</w:t>
-      </w:r>
-      <w:r>
-        <w:t>ạo ra được ứng dụng thiết thực</w:t>
+        <w:t>Ưu điểm: Tạo ra được ứng dụng thiết thực</w:t>
       </w:r>
       <w:r>
         <w:t>,….</w:t>

</xml_diff>